<commit_message>
Commit 2 out of 3 files
</commit_message>
<xml_diff>
--- a/Test.docx
+++ b/Test.docx
@@ -7,9 +7,19 @@
         <w:t>Ste,kha,dnvsdkghk</w:t>
       </w:r>
     </w:p>
+    <w:p/>
     <w:p>
       <w:r>
-        <w:t>sdjkgklsjdg</w:t>
+        <w:t>S</w:t>
+      </w:r>
+      <w:r>
+        <w:t>djkgklsjdg</w:t>
+      </w:r>
+    </w:p>
+    <w:p/>
+    <w:p>
+      <w:r>
+        <w:t>Additional change</w:t>
       </w:r>
       <w:bookmarkStart w:id="0" w:name="_GoBack"/>
       <w:bookmarkEnd w:id="0"/>

</xml_diff>